<commit_message>
Updated Activity Diagram and other relevant documents
</commit_message>
<xml_diff>
--- a/CMPT-2276 LAB 2/Activity Diagram Use Case.docx
+++ b/CMPT-2276 LAB 2/Activity Diagram Use Case.docx
@@ -1,6 +1,6 @@
 
 <file path=word/document.xml><?xml version="1.0" encoding="utf-8"?>
-<w:document xmlns:wpc="http://schemas.microsoft.com/office/word/2010/wordprocessingCanvas" xmlns:cx="http://schemas.microsoft.com/office/drawing/2014/chartex" xmlns:cx1="http://schemas.microsoft.com/office/drawing/2015/9/8/chartex" xmlns:cx2="http://schemas.microsoft.com/office/drawing/2015/10/21/chartex" xmlns:cx3="http://schemas.microsoft.com/office/drawing/2016/5/9/chartex" xmlns:cx4="http://schemas.microsoft.com/office/drawing/2016/5/10/chartex" xmlns:cx5="http://schemas.microsoft.com/office/drawing/2016/5/11/chartex" xmlns:cx6="http://schemas.microsoft.com/office/drawing/2016/5/12/chartex" xmlns:cx7="http://schemas.microsoft.com/office/drawing/2016/5/13/chartex" xmlns:cx8="http://schemas.microsoft.com/office/drawing/2016/5/14/chartex" xmlns:mc="http://schemas.openxmlformats.org/markup-compatibility/2006" xmlns:aink="http://schemas.microsoft.com/office/drawing/2016/ink" xmlns:am3d="http://schemas.microsoft.com/office/drawing/2017/model3d" xmlns:o="urn:schemas-microsoft-com:office:office" xmlns:r="http://schemas.openxmlformats.org/officeDocument/2006/relationships" xmlns:m="http://schemas.openxmlformats.org/officeDocument/2006/math" xmlns:v="urn:schemas-microsoft-com:vml" xmlns:wp14="http://schemas.microsoft.com/office/word/2010/wordprocessingDrawing" xmlns:wp="http://schemas.openxmlformats.org/drawingml/2006/wordprocessingDrawing" xmlns:w10="urn:schemas-microsoft-com:office:word" xmlns:w="http://schemas.openxmlformats.org/wordprocessingml/2006/main" xmlns:w14="http://schemas.microsoft.com/office/word/2010/wordml" xmlns:w15="http://schemas.microsoft.com/office/word/2012/wordml" xmlns:w16cid="http://schemas.microsoft.com/office/word/2016/wordml/cid" xmlns:w16se="http://schemas.microsoft.com/office/word/2015/wordml/symex" xmlns:wpg="http://schemas.microsoft.com/office/word/2010/wordprocessingGroup" xmlns:wpi="http://schemas.microsoft.com/office/word/2010/wordprocessingInk" xmlns:wne="http://schemas.microsoft.com/office/word/2006/wordml" xmlns:wps="http://schemas.microsoft.com/office/word/2010/wordprocessingShape" mc:Ignorable="w14 w15 w16se w16cid wp14">
+<w:document xmlns:wpc="http://schemas.microsoft.com/office/word/2010/wordprocessingCanvas" xmlns:cx="http://schemas.microsoft.com/office/drawing/2014/chartex" xmlns:cx1="http://schemas.microsoft.com/office/drawing/2015/9/8/chartex" xmlns:cx2="http://schemas.microsoft.com/office/drawing/2015/10/21/chartex" xmlns:cx3="http://schemas.microsoft.com/office/drawing/2016/5/9/chartex" xmlns:cx4="http://schemas.microsoft.com/office/drawing/2016/5/10/chartex" xmlns:cx5="http://schemas.microsoft.com/office/drawing/2016/5/11/chartex" xmlns:cx6="http://schemas.microsoft.com/office/drawing/2016/5/12/chartex" xmlns:cx7="http://schemas.microsoft.com/office/drawing/2016/5/13/chartex" xmlns:cx8="http://schemas.microsoft.com/office/drawing/2016/5/14/chartex" xmlns:mc="http://schemas.openxmlformats.org/markup-compatibility/2006" xmlns:aink="http://schemas.microsoft.com/office/drawing/2016/ink" xmlns:am3d="http://schemas.microsoft.com/office/drawing/2017/model3d" xmlns:o="urn:schemas-microsoft-com:office:office" xmlns:oel="http://schemas.microsoft.com/office/2019/extlst" xmlns:r="http://schemas.openxmlformats.org/officeDocument/2006/relationships" xmlns:m="http://schemas.openxmlformats.org/officeDocument/2006/math" xmlns:v="urn:schemas-microsoft-com:vml" xmlns:wp14="http://schemas.microsoft.com/office/word/2010/wordprocessingDrawing" xmlns:wp="http://schemas.openxmlformats.org/drawingml/2006/wordprocessingDrawing" xmlns:w10="urn:schemas-microsoft-com:office:word" xmlns:w="http://schemas.openxmlformats.org/wordprocessingml/2006/main" xmlns:w14="http://schemas.microsoft.com/office/word/2010/wordml" xmlns:w15="http://schemas.microsoft.com/office/word/2012/wordml" xmlns:w16cex="http://schemas.microsoft.com/office/word/2018/wordml/cex" xmlns:w16cid="http://schemas.microsoft.com/office/word/2016/wordml/cid" xmlns:w16="http://schemas.microsoft.com/office/word/2018/wordml" xmlns:w16sdtdh="http://schemas.microsoft.com/office/word/2020/wordml/sdtdatahash" xmlns:w16se="http://schemas.microsoft.com/office/word/2015/wordml/symex" xmlns:wpg="http://schemas.microsoft.com/office/word/2010/wordprocessingGroup" xmlns:wpi="http://schemas.microsoft.com/office/word/2010/wordprocessingInk" xmlns:wne="http://schemas.microsoft.com/office/word/2006/wordml" xmlns:wps="http://schemas.microsoft.com/office/word/2010/wordprocessingShape" mc:Ignorable="w14 w15 w16se w16cid w16 w16cex w16sdtdh wp14">
   <w:body>
     <w:tbl>
       <w:tblPr>
@@ -168,7 +168,7 @@
               <w:rPr>
                 <w:rFonts w:cstheme="minorHAnsi"/>
               </w:rPr>
-              <w:t>Jacob Umbach</w:t>
+              <w:t>Aniyah Bohnen</w:t>
             </w:r>
           </w:p>
         </w:tc>
@@ -395,7 +395,19 @@
               <w:rPr>
                 <w:rFonts w:cstheme="minorHAnsi"/>
               </w:rPr>
-              <w:t>Senior, Delivery</w:t>
+              <w:t>Se</w:t>
+            </w:r>
+            <w:r>
+              <w:rPr>
+                <w:rFonts w:cstheme="minorHAnsi"/>
+              </w:rPr>
+              <w:t>nsor</w:t>
+            </w:r>
+            <w:r>
+              <w:rPr>
+                <w:rFonts w:cstheme="minorHAnsi"/>
+              </w:rPr>
+              <w:t>, Delivery</w:t>
             </w:r>
             <w:r>
               <w:rPr>
@@ -505,8 +517,6 @@
               </w:rPr>
               <w:t xml:space="preserve">proper </w:t>
             </w:r>
-            <w:bookmarkStart w:id="0" w:name="_GoBack"/>
-            <w:bookmarkEnd w:id="0"/>
             <w:r>
               <w:rPr>
                 <w:rFonts w:cstheme="minorHAnsi"/>
@@ -802,39 +812,11 @@
           <w:p>
             <w:pPr>
               <w:pStyle w:val="ListParagraph"/>
-              <w:numPr>
-                <w:ilvl w:val="0"/>
-                <w:numId w:val="11"/>
-              </w:numPr>
               <w:spacing w:after="0" w:line="240" w:lineRule="auto"/>
               <w:rPr>
                 <w:rFonts w:cstheme="minorHAnsi"/>
               </w:rPr>
             </w:pPr>
-            <w:r>
-              <w:rPr>
-                <w:rFonts w:cstheme="minorHAnsi"/>
-              </w:rPr>
-              <w:t>Must have a</w:t>
-            </w:r>
-            <w:r>
-              <w:rPr>
-                <w:rFonts w:cstheme="minorHAnsi"/>
-              </w:rPr>
-              <w:t>ctive</w:t>
-            </w:r>
-            <w:r>
-              <w:rPr>
-                <w:rFonts w:cstheme="minorHAnsi"/>
-              </w:rPr>
-              <w:t xml:space="preserve"> prescription </w:t>
-            </w:r>
-            <w:r>
-              <w:rPr>
-                <w:rFonts w:cstheme="minorHAnsi"/>
-              </w:rPr>
-              <w:t>for ordered medicine</w:t>
-            </w:r>
           </w:p>
         </w:tc>
       </w:tr>
@@ -852,7 +834,7 @@
 </file>
 
 <file path=word/endnotes.xml><?xml version="1.0" encoding="utf-8"?>
-<w:endnotes xmlns:wpc="http://schemas.microsoft.com/office/word/2010/wordprocessingCanvas" xmlns:cx="http://schemas.microsoft.com/office/drawing/2014/chartex" xmlns:cx1="http://schemas.microsoft.com/office/drawing/2015/9/8/chartex" xmlns:cx2="http://schemas.microsoft.com/office/drawing/2015/10/21/chartex" xmlns:cx3="http://schemas.microsoft.com/office/drawing/2016/5/9/chartex" xmlns:cx4="http://schemas.microsoft.com/office/drawing/2016/5/10/chartex" xmlns:cx5="http://schemas.microsoft.com/office/drawing/2016/5/11/chartex" xmlns:cx6="http://schemas.microsoft.com/office/drawing/2016/5/12/chartex" xmlns:cx7="http://schemas.microsoft.com/office/drawing/2016/5/13/chartex" xmlns:cx8="http://schemas.microsoft.com/office/drawing/2016/5/14/chartex" xmlns:mc="http://schemas.openxmlformats.org/markup-compatibility/2006" xmlns:aink="http://schemas.microsoft.com/office/drawing/2016/ink" xmlns:am3d="http://schemas.microsoft.com/office/drawing/2017/model3d" xmlns:o="urn:schemas-microsoft-com:office:office" xmlns:r="http://schemas.openxmlformats.org/officeDocument/2006/relationships" xmlns:m="http://schemas.openxmlformats.org/officeDocument/2006/math" xmlns:v="urn:schemas-microsoft-com:vml" xmlns:wp14="http://schemas.microsoft.com/office/word/2010/wordprocessingDrawing" xmlns:wp="http://schemas.openxmlformats.org/drawingml/2006/wordprocessingDrawing" xmlns:w10="urn:schemas-microsoft-com:office:word" xmlns:w="http://schemas.openxmlformats.org/wordprocessingml/2006/main" xmlns:w14="http://schemas.microsoft.com/office/word/2010/wordml" xmlns:w15="http://schemas.microsoft.com/office/word/2012/wordml" xmlns:w16cid="http://schemas.microsoft.com/office/word/2016/wordml/cid" xmlns:w16se="http://schemas.microsoft.com/office/word/2015/wordml/symex" xmlns:wpg="http://schemas.microsoft.com/office/word/2010/wordprocessingGroup" xmlns:wpi="http://schemas.microsoft.com/office/word/2010/wordprocessingInk" xmlns:wne="http://schemas.microsoft.com/office/word/2006/wordml" xmlns:wps="http://schemas.microsoft.com/office/word/2010/wordprocessingShape" mc:Ignorable="w14 w15 w16se w16cid wp14">
+<w:endnotes xmlns:wpc="http://schemas.microsoft.com/office/word/2010/wordprocessingCanvas" xmlns:cx="http://schemas.microsoft.com/office/drawing/2014/chartex" xmlns:cx1="http://schemas.microsoft.com/office/drawing/2015/9/8/chartex" xmlns:cx2="http://schemas.microsoft.com/office/drawing/2015/10/21/chartex" xmlns:cx3="http://schemas.microsoft.com/office/drawing/2016/5/9/chartex" xmlns:cx4="http://schemas.microsoft.com/office/drawing/2016/5/10/chartex" xmlns:cx5="http://schemas.microsoft.com/office/drawing/2016/5/11/chartex" xmlns:cx6="http://schemas.microsoft.com/office/drawing/2016/5/12/chartex" xmlns:cx7="http://schemas.microsoft.com/office/drawing/2016/5/13/chartex" xmlns:cx8="http://schemas.microsoft.com/office/drawing/2016/5/14/chartex" xmlns:mc="http://schemas.openxmlformats.org/markup-compatibility/2006" xmlns:aink="http://schemas.microsoft.com/office/drawing/2016/ink" xmlns:am3d="http://schemas.microsoft.com/office/drawing/2017/model3d" xmlns:o="urn:schemas-microsoft-com:office:office" xmlns:oel="http://schemas.microsoft.com/office/2019/extlst" xmlns:r="http://schemas.openxmlformats.org/officeDocument/2006/relationships" xmlns:m="http://schemas.openxmlformats.org/officeDocument/2006/math" xmlns:v="urn:schemas-microsoft-com:vml" xmlns:wp14="http://schemas.microsoft.com/office/word/2010/wordprocessingDrawing" xmlns:wp="http://schemas.openxmlformats.org/drawingml/2006/wordprocessingDrawing" xmlns:w10="urn:schemas-microsoft-com:office:word" xmlns:w="http://schemas.openxmlformats.org/wordprocessingml/2006/main" xmlns:w14="http://schemas.microsoft.com/office/word/2010/wordml" xmlns:w15="http://schemas.microsoft.com/office/word/2012/wordml" xmlns:w16cex="http://schemas.microsoft.com/office/word/2018/wordml/cex" xmlns:w16cid="http://schemas.microsoft.com/office/word/2016/wordml/cid" xmlns:w16="http://schemas.microsoft.com/office/word/2018/wordml" xmlns:w16sdtdh="http://schemas.microsoft.com/office/word/2020/wordml/sdtdatahash" xmlns:w16se="http://schemas.microsoft.com/office/word/2015/wordml/symex" xmlns:wpg="http://schemas.microsoft.com/office/word/2010/wordprocessingGroup" xmlns:wpi="http://schemas.microsoft.com/office/word/2010/wordprocessingInk" xmlns:wne="http://schemas.microsoft.com/office/word/2006/wordml" xmlns:wps="http://schemas.microsoft.com/office/word/2010/wordprocessingShape" mc:Ignorable="w14 w15 w16se w16cid w16 w16cex w16sdtdh wp14">
   <w:endnote w:type="separator" w:id="-1">
     <w:p>
       <w:pPr>
@@ -877,7 +859,7 @@
 </file>
 
 <file path=word/footnotes.xml><?xml version="1.0" encoding="utf-8"?>
-<w:footnotes xmlns:wpc="http://schemas.microsoft.com/office/word/2010/wordprocessingCanvas" xmlns:cx="http://schemas.microsoft.com/office/drawing/2014/chartex" xmlns:cx1="http://schemas.microsoft.com/office/drawing/2015/9/8/chartex" xmlns:cx2="http://schemas.microsoft.com/office/drawing/2015/10/21/chartex" xmlns:cx3="http://schemas.microsoft.com/office/drawing/2016/5/9/chartex" xmlns:cx4="http://schemas.microsoft.com/office/drawing/2016/5/10/chartex" xmlns:cx5="http://schemas.microsoft.com/office/drawing/2016/5/11/chartex" xmlns:cx6="http://schemas.microsoft.com/office/drawing/2016/5/12/chartex" xmlns:cx7="http://schemas.microsoft.com/office/drawing/2016/5/13/chartex" xmlns:cx8="http://schemas.microsoft.com/office/drawing/2016/5/14/chartex" xmlns:mc="http://schemas.openxmlformats.org/markup-compatibility/2006" xmlns:aink="http://schemas.microsoft.com/office/drawing/2016/ink" xmlns:am3d="http://schemas.microsoft.com/office/drawing/2017/model3d" xmlns:o="urn:schemas-microsoft-com:office:office" xmlns:r="http://schemas.openxmlformats.org/officeDocument/2006/relationships" xmlns:m="http://schemas.openxmlformats.org/officeDocument/2006/math" xmlns:v="urn:schemas-microsoft-com:vml" xmlns:wp14="http://schemas.microsoft.com/office/word/2010/wordprocessingDrawing" xmlns:wp="http://schemas.openxmlformats.org/drawingml/2006/wordprocessingDrawing" xmlns:w10="urn:schemas-microsoft-com:office:word" xmlns:w="http://schemas.openxmlformats.org/wordprocessingml/2006/main" xmlns:w14="http://schemas.microsoft.com/office/word/2010/wordml" xmlns:w15="http://schemas.microsoft.com/office/word/2012/wordml" xmlns:w16cid="http://schemas.microsoft.com/office/word/2016/wordml/cid" xmlns:w16se="http://schemas.microsoft.com/office/word/2015/wordml/symex" xmlns:wpg="http://schemas.microsoft.com/office/word/2010/wordprocessingGroup" xmlns:wpi="http://schemas.microsoft.com/office/word/2010/wordprocessingInk" xmlns:wne="http://schemas.microsoft.com/office/word/2006/wordml" xmlns:wps="http://schemas.microsoft.com/office/word/2010/wordprocessingShape" mc:Ignorable="w14 w15 w16se w16cid wp14">
+<w:footnotes xmlns:wpc="http://schemas.microsoft.com/office/word/2010/wordprocessingCanvas" xmlns:cx="http://schemas.microsoft.com/office/drawing/2014/chartex" xmlns:cx1="http://schemas.microsoft.com/office/drawing/2015/9/8/chartex" xmlns:cx2="http://schemas.microsoft.com/office/drawing/2015/10/21/chartex" xmlns:cx3="http://schemas.microsoft.com/office/drawing/2016/5/9/chartex" xmlns:cx4="http://schemas.microsoft.com/office/drawing/2016/5/10/chartex" xmlns:cx5="http://schemas.microsoft.com/office/drawing/2016/5/11/chartex" xmlns:cx6="http://schemas.microsoft.com/office/drawing/2016/5/12/chartex" xmlns:cx7="http://schemas.microsoft.com/office/drawing/2016/5/13/chartex" xmlns:cx8="http://schemas.microsoft.com/office/drawing/2016/5/14/chartex" xmlns:mc="http://schemas.openxmlformats.org/markup-compatibility/2006" xmlns:aink="http://schemas.microsoft.com/office/drawing/2016/ink" xmlns:am3d="http://schemas.microsoft.com/office/drawing/2017/model3d" xmlns:o="urn:schemas-microsoft-com:office:office" xmlns:oel="http://schemas.microsoft.com/office/2019/extlst" xmlns:r="http://schemas.openxmlformats.org/officeDocument/2006/relationships" xmlns:m="http://schemas.openxmlformats.org/officeDocument/2006/math" xmlns:v="urn:schemas-microsoft-com:vml" xmlns:wp14="http://schemas.microsoft.com/office/word/2010/wordprocessingDrawing" xmlns:wp="http://schemas.openxmlformats.org/drawingml/2006/wordprocessingDrawing" xmlns:w10="urn:schemas-microsoft-com:office:word" xmlns:w="http://schemas.openxmlformats.org/wordprocessingml/2006/main" xmlns:w14="http://schemas.microsoft.com/office/word/2010/wordml" xmlns:w15="http://schemas.microsoft.com/office/word/2012/wordml" xmlns:w16cex="http://schemas.microsoft.com/office/word/2018/wordml/cex" xmlns:w16cid="http://schemas.microsoft.com/office/word/2016/wordml/cid" xmlns:w16="http://schemas.microsoft.com/office/word/2018/wordml" xmlns:w16sdtdh="http://schemas.microsoft.com/office/word/2020/wordml/sdtdatahash" xmlns:w16se="http://schemas.microsoft.com/office/word/2015/wordml/symex" xmlns:wpg="http://schemas.microsoft.com/office/word/2010/wordprocessingGroup" xmlns:wpi="http://schemas.microsoft.com/office/word/2010/wordprocessingInk" xmlns:wne="http://schemas.microsoft.com/office/word/2006/wordml" xmlns:wps="http://schemas.microsoft.com/office/word/2010/wordprocessingShape" mc:Ignorable="w14 w15 w16se w16cid w16 w16cex w16sdtdh wp14">
   <w:footnote w:type="separator" w:id="-1">
     <w:p>
       <w:pPr>
@@ -902,13 +884,13 @@
 </file>
 
 <file path=word/header1.xml><?xml version="1.0" encoding="utf-8"?>
-<w:hdr xmlns:wpc="http://schemas.microsoft.com/office/word/2010/wordprocessingCanvas" xmlns:cx="http://schemas.microsoft.com/office/drawing/2014/chartex" xmlns:cx1="http://schemas.microsoft.com/office/drawing/2015/9/8/chartex" xmlns:cx2="http://schemas.microsoft.com/office/drawing/2015/10/21/chartex" xmlns:cx3="http://schemas.microsoft.com/office/drawing/2016/5/9/chartex" xmlns:cx4="http://schemas.microsoft.com/office/drawing/2016/5/10/chartex" xmlns:cx5="http://schemas.microsoft.com/office/drawing/2016/5/11/chartex" xmlns:cx6="http://schemas.microsoft.com/office/drawing/2016/5/12/chartex" xmlns:cx7="http://schemas.microsoft.com/office/drawing/2016/5/13/chartex" xmlns:cx8="http://schemas.microsoft.com/office/drawing/2016/5/14/chartex" xmlns:mc="http://schemas.openxmlformats.org/markup-compatibility/2006" xmlns:aink="http://schemas.microsoft.com/office/drawing/2016/ink" xmlns:am3d="http://schemas.microsoft.com/office/drawing/2017/model3d" xmlns:o="urn:schemas-microsoft-com:office:office" xmlns:r="http://schemas.openxmlformats.org/officeDocument/2006/relationships" xmlns:m="http://schemas.openxmlformats.org/officeDocument/2006/math" xmlns:v="urn:schemas-microsoft-com:vml" xmlns:wp14="http://schemas.microsoft.com/office/word/2010/wordprocessingDrawing" xmlns:wp="http://schemas.openxmlformats.org/drawingml/2006/wordprocessingDrawing" xmlns:w10="urn:schemas-microsoft-com:office:word" xmlns:w="http://schemas.openxmlformats.org/wordprocessingml/2006/main" xmlns:w14="http://schemas.microsoft.com/office/word/2010/wordml" xmlns:w15="http://schemas.microsoft.com/office/word/2012/wordml" xmlns:w16cid="http://schemas.microsoft.com/office/word/2016/wordml/cid" xmlns:w16se="http://schemas.microsoft.com/office/word/2015/wordml/symex" xmlns:wpg="http://schemas.microsoft.com/office/word/2010/wordprocessingGroup" xmlns:wpi="http://schemas.microsoft.com/office/word/2010/wordprocessingInk" xmlns:wne="http://schemas.microsoft.com/office/word/2006/wordml" xmlns:wps="http://schemas.microsoft.com/office/word/2010/wordprocessingShape" mc:Ignorable="w14 w15 w16se w16cid wp14">
+<w:hdr xmlns:wpc="http://schemas.microsoft.com/office/word/2010/wordprocessingCanvas" xmlns:cx="http://schemas.microsoft.com/office/drawing/2014/chartex" xmlns:cx1="http://schemas.microsoft.com/office/drawing/2015/9/8/chartex" xmlns:cx2="http://schemas.microsoft.com/office/drawing/2015/10/21/chartex" xmlns:cx3="http://schemas.microsoft.com/office/drawing/2016/5/9/chartex" xmlns:cx4="http://schemas.microsoft.com/office/drawing/2016/5/10/chartex" xmlns:cx5="http://schemas.microsoft.com/office/drawing/2016/5/11/chartex" xmlns:cx6="http://schemas.microsoft.com/office/drawing/2016/5/12/chartex" xmlns:cx7="http://schemas.microsoft.com/office/drawing/2016/5/13/chartex" xmlns:cx8="http://schemas.microsoft.com/office/drawing/2016/5/14/chartex" xmlns:mc="http://schemas.openxmlformats.org/markup-compatibility/2006" xmlns:aink="http://schemas.microsoft.com/office/drawing/2016/ink" xmlns:am3d="http://schemas.microsoft.com/office/drawing/2017/model3d" xmlns:o="urn:schemas-microsoft-com:office:office" xmlns:oel="http://schemas.microsoft.com/office/2019/extlst" xmlns:r="http://schemas.openxmlformats.org/officeDocument/2006/relationships" xmlns:m="http://schemas.openxmlformats.org/officeDocument/2006/math" xmlns:v="urn:schemas-microsoft-com:vml" xmlns:wp14="http://schemas.microsoft.com/office/word/2010/wordprocessingDrawing" xmlns:wp="http://schemas.openxmlformats.org/drawingml/2006/wordprocessingDrawing" xmlns:w10="urn:schemas-microsoft-com:office:word" xmlns:w="http://schemas.openxmlformats.org/wordprocessingml/2006/main" xmlns:w14="http://schemas.microsoft.com/office/word/2010/wordml" xmlns:w15="http://schemas.microsoft.com/office/word/2012/wordml" xmlns:w16cex="http://schemas.microsoft.com/office/word/2018/wordml/cex" xmlns:w16cid="http://schemas.microsoft.com/office/word/2016/wordml/cid" xmlns:w16="http://schemas.microsoft.com/office/word/2018/wordml" xmlns:w16sdtdh="http://schemas.microsoft.com/office/word/2020/wordml/sdtdatahash" xmlns:w16se="http://schemas.microsoft.com/office/word/2015/wordml/symex" xmlns:wpg="http://schemas.microsoft.com/office/word/2010/wordprocessingGroup" xmlns:wpi="http://schemas.microsoft.com/office/word/2010/wordprocessingInk" xmlns:wne="http://schemas.microsoft.com/office/word/2006/wordml" xmlns:wps="http://schemas.microsoft.com/office/word/2010/wordprocessingShape" mc:Ignorable="w14 w15 w16se w16cid w16 w16cex w16sdtdh wp14">
   <w:p/>
 </w:hdr>
 </file>
 
 <file path=word/numbering.xml><?xml version="1.0" encoding="utf-8"?>
-<w:numbering xmlns:wpc="http://schemas.microsoft.com/office/word/2010/wordprocessingCanvas" xmlns:cx="http://schemas.microsoft.com/office/drawing/2014/chartex" xmlns:cx1="http://schemas.microsoft.com/office/drawing/2015/9/8/chartex" xmlns:cx2="http://schemas.microsoft.com/office/drawing/2015/10/21/chartex" xmlns:cx3="http://schemas.microsoft.com/office/drawing/2016/5/9/chartex" xmlns:cx4="http://schemas.microsoft.com/office/drawing/2016/5/10/chartex" xmlns:cx5="http://schemas.microsoft.com/office/drawing/2016/5/11/chartex" xmlns:cx6="http://schemas.microsoft.com/office/drawing/2016/5/12/chartex" xmlns:cx7="http://schemas.microsoft.com/office/drawing/2016/5/13/chartex" xmlns:cx8="http://schemas.microsoft.com/office/drawing/2016/5/14/chartex" xmlns:mc="http://schemas.openxmlformats.org/markup-compatibility/2006" xmlns:aink="http://schemas.microsoft.com/office/drawing/2016/ink" xmlns:am3d="http://schemas.microsoft.com/office/drawing/2017/model3d" xmlns:o="urn:schemas-microsoft-com:office:office" xmlns:r="http://schemas.openxmlformats.org/officeDocument/2006/relationships" xmlns:m="http://schemas.openxmlformats.org/officeDocument/2006/math" xmlns:v="urn:schemas-microsoft-com:vml" xmlns:wp14="http://schemas.microsoft.com/office/word/2010/wordprocessingDrawing" xmlns:wp="http://schemas.openxmlformats.org/drawingml/2006/wordprocessingDrawing" xmlns:w10="urn:schemas-microsoft-com:office:word" xmlns:w="http://schemas.openxmlformats.org/wordprocessingml/2006/main" xmlns:w14="http://schemas.microsoft.com/office/word/2010/wordml" xmlns:w15="http://schemas.microsoft.com/office/word/2012/wordml" xmlns:w16cid="http://schemas.microsoft.com/office/word/2016/wordml/cid" xmlns:w16se="http://schemas.microsoft.com/office/word/2015/wordml/symex" xmlns:wpg="http://schemas.microsoft.com/office/word/2010/wordprocessingGroup" xmlns:wpi="http://schemas.microsoft.com/office/word/2010/wordprocessingInk" xmlns:wne="http://schemas.microsoft.com/office/word/2006/wordml" xmlns:wps="http://schemas.microsoft.com/office/word/2010/wordprocessingShape" mc:Ignorable="w14 w15 w16se w16cid wp14">
+<w:numbering xmlns:wpc="http://schemas.microsoft.com/office/word/2010/wordprocessingCanvas" xmlns:cx="http://schemas.microsoft.com/office/drawing/2014/chartex" xmlns:cx1="http://schemas.microsoft.com/office/drawing/2015/9/8/chartex" xmlns:cx2="http://schemas.microsoft.com/office/drawing/2015/10/21/chartex" xmlns:cx3="http://schemas.microsoft.com/office/drawing/2016/5/9/chartex" xmlns:cx4="http://schemas.microsoft.com/office/drawing/2016/5/10/chartex" xmlns:cx5="http://schemas.microsoft.com/office/drawing/2016/5/11/chartex" xmlns:cx6="http://schemas.microsoft.com/office/drawing/2016/5/12/chartex" xmlns:cx7="http://schemas.microsoft.com/office/drawing/2016/5/13/chartex" xmlns:cx8="http://schemas.microsoft.com/office/drawing/2016/5/14/chartex" xmlns:mc="http://schemas.openxmlformats.org/markup-compatibility/2006" xmlns:aink="http://schemas.microsoft.com/office/drawing/2016/ink" xmlns:am3d="http://schemas.microsoft.com/office/drawing/2017/model3d" xmlns:o="urn:schemas-microsoft-com:office:office" xmlns:oel="http://schemas.microsoft.com/office/2019/extlst" xmlns:r="http://schemas.openxmlformats.org/officeDocument/2006/relationships" xmlns:m="http://schemas.openxmlformats.org/officeDocument/2006/math" xmlns:v="urn:schemas-microsoft-com:vml" xmlns:wp14="http://schemas.microsoft.com/office/word/2010/wordprocessingDrawing" xmlns:wp="http://schemas.openxmlformats.org/drawingml/2006/wordprocessingDrawing" xmlns:w10="urn:schemas-microsoft-com:office:word" xmlns:w="http://schemas.openxmlformats.org/wordprocessingml/2006/main" xmlns:w14="http://schemas.microsoft.com/office/word/2010/wordml" xmlns:w15="http://schemas.microsoft.com/office/word/2012/wordml" xmlns:w16cex="http://schemas.microsoft.com/office/word/2018/wordml/cex" xmlns:w16cid="http://schemas.microsoft.com/office/word/2016/wordml/cid" xmlns:w16="http://schemas.microsoft.com/office/word/2018/wordml" xmlns:w16sdtdh="http://schemas.microsoft.com/office/word/2020/wordml/sdtdatahash" xmlns:w16se="http://schemas.microsoft.com/office/word/2015/wordml/symex" xmlns:wpg="http://schemas.microsoft.com/office/word/2010/wordprocessingGroup" xmlns:wpi="http://schemas.microsoft.com/office/word/2010/wordprocessingInk" xmlns:wne="http://schemas.microsoft.com/office/word/2006/wordml" xmlns:wps="http://schemas.microsoft.com/office/word/2010/wordprocessingShape" mc:Ignorable="w14 w15 w16se w16cid w16 w16cex w16sdtdh wp14">
   <w:abstractNum w:abstractNumId="0" w15:restartNumberingAfterBreak="0">
     <w:nsid w:val="01862EA3"/>
     <w:multiLevelType w:val="hybridMultilevel"/>
@@ -1842,44 +1824,44 @@
       </w:pPr>
     </w:lvl>
   </w:abstractNum>
-  <w:num w:numId="1">
+  <w:num w:numId="1" w16cid:durableId="1152913517">
     <w:abstractNumId w:val="9"/>
   </w:num>
-  <w:num w:numId="2">
+  <w:num w:numId="2" w16cid:durableId="1661302497">
     <w:abstractNumId w:val="2"/>
   </w:num>
-  <w:num w:numId="3">
+  <w:num w:numId="3" w16cid:durableId="1275868402">
     <w:abstractNumId w:val="8"/>
   </w:num>
-  <w:num w:numId="4">
+  <w:num w:numId="4" w16cid:durableId="214006589">
     <w:abstractNumId w:val="0"/>
   </w:num>
-  <w:num w:numId="5">
+  <w:num w:numId="5" w16cid:durableId="1589076894">
     <w:abstractNumId w:val="10"/>
   </w:num>
-  <w:num w:numId="6">
+  <w:num w:numId="6" w16cid:durableId="1476602343">
     <w:abstractNumId w:val="3"/>
   </w:num>
-  <w:num w:numId="7">
+  <w:num w:numId="7" w16cid:durableId="1504586581">
     <w:abstractNumId w:val="6"/>
   </w:num>
-  <w:num w:numId="8">
+  <w:num w:numId="8" w16cid:durableId="1059671264">
     <w:abstractNumId w:val="5"/>
   </w:num>
-  <w:num w:numId="9">
+  <w:num w:numId="9" w16cid:durableId="35467695">
     <w:abstractNumId w:val="1"/>
   </w:num>
-  <w:num w:numId="10">
+  <w:num w:numId="10" w16cid:durableId="1615214810">
     <w:abstractNumId w:val="7"/>
   </w:num>
-  <w:num w:numId="11">
+  <w:num w:numId="11" w16cid:durableId="703941512">
     <w:abstractNumId w:val="4"/>
   </w:num>
 </w:numbering>
 </file>
 
 <file path=word/styles.xml><?xml version="1.0" encoding="utf-8"?>
-<w:styles xmlns:mc="http://schemas.openxmlformats.org/markup-compatibility/2006" xmlns:r="http://schemas.openxmlformats.org/officeDocument/2006/relationships" xmlns:w="http://schemas.openxmlformats.org/wordprocessingml/2006/main" xmlns:w14="http://schemas.microsoft.com/office/word/2010/wordml" xmlns:w15="http://schemas.microsoft.com/office/word/2012/wordml" xmlns:w16cid="http://schemas.microsoft.com/office/word/2016/wordml/cid" xmlns:w16se="http://schemas.microsoft.com/office/word/2015/wordml/symex" mc:Ignorable="w14 w15 w16se w16cid">
+<w:styles xmlns:mc="http://schemas.openxmlformats.org/markup-compatibility/2006" xmlns:r="http://schemas.openxmlformats.org/officeDocument/2006/relationships" xmlns:w="http://schemas.openxmlformats.org/wordprocessingml/2006/main" xmlns:w14="http://schemas.microsoft.com/office/word/2010/wordml" xmlns:w15="http://schemas.microsoft.com/office/word/2012/wordml" xmlns:w16cex="http://schemas.microsoft.com/office/word/2018/wordml/cex" xmlns:w16cid="http://schemas.microsoft.com/office/word/2016/wordml/cid" xmlns:w16="http://schemas.microsoft.com/office/word/2018/wordml" xmlns:w16sdtdh="http://schemas.microsoft.com/office/word/2020/wordml/sdtdatahash" xmlns:w16se="http://schemas.microsoft.com/office/word/2015/wordml/symex" mc:Ignorable="w14 w15 w16se w16cid w16 w16cex w16sdtdh">
   <w:docDefaults>
     <w:rPrDefault>
       <w:rPr>
@@ -1895,7 +1877,7 @@
       </w:pPr>
     </w:pPrDefault>
   </w:docDefaults>
-  <w:latentStyles w:defLockedState="0" w:defUIPriority="99" w:defSemiHidden="0" w:defUnhideWhenUsed="0" w:defQFormat="0" w:count="375">
+  <w:latentStyles w:defLockedState="0" w:defUIPriority="99" w:defSemiHidden="0" w:defUnhideWhenUsed="0" w:defQFormat="0" w:count="376">
     <w:lsdException w:name="Normal" w:uiPriority="0" w:qFormat="1"/>
     <w:lsdException w:name="heading 1" w:uiPriority="9" w:qFormat="1"/>
     <w:lsdException w:name="heading 2" w:semiHidden="1" w:uiPriority="9" w:unhideWhenUsed="1" w:qFormat="1"/>
@@ -2001,7 +1983,6 @@
     <w:lsdException w:name="HTML Sample" w:semiHidden="1" w:unhideWhenUsed="1"/>
     <w:lsdException w:name="HTML Typewriter" w:semiHidden="1" w:unhideWhenUsed="1"/>
     <w:lsdException w:name="HTML Variable" w:semiHidden="1" w:unhideWhenUsed="1"/>
-    <w:lsdException w:name="Normal Table" w:semiHidden="1" w:unhideWhenUsed="1"/>
     <w:lsdException w:name="annotation subject" w:semiHidden="1" w:unhideWhenUsed="1"/>
     <w:lsdException w:name="No List" w:semiHidden="1" w:unhideWhenUsed="1"/>
     <w:lsdException w:name="Outline List 1" w:semiHidden="1" w:unhideWhenUsed="1"/>
@@ -2048,10 +2029,8 @@
     <w:lsdException w:name="Table Subtle 2" w:semiHidden="1" w:unhideWhenUsed="1"/>
     <w:lsdException w:name="Table Web 1" w:semiHidden="1" w:unhideWhenUsed="1"/>
     <w:lsdException w:name="Table Web 2" w:semiHidden="1" w:unhideWhenUsed="1"/>
-    <w:lsdException w:name="Table Web 3" w:semiHidden="1" w:unhideWhenUsed="1"/>
     <w:lsdException w:name="Balloon Text" w:semiHidden="1" w:unhideWhenUsed="1"/>
     <w:lsdException w:name="Table Grid" w:uiPriority="39"/>
-    <w:lsdException w:name="Table Theme" w:semiHidden="1" w:unhideWhenUsed="1"/>
     <w:lsdException w:name="Placeholder Text" w:semiHidden="1"/>
     <w:lsdException w:name="No Spacing" w:uiPriority="1" w:qFormat="1"/>
     <w:lsdException w:name="Light Shading" w:uiPriority="60"/>
@@ -2271,6 +2250,7 @@
     <w:lsdException w:name="Smart Hyperlink" w:semiHidden="1" w:unhideWhenUsed="1"/>
     <w:lsdException w:name="Hashtag" w:semiHidden="1" w:unhideWhenUsed="1"/>
     <w:lsdException w:name="Unresolved Mention" w:semiHidden="1" w:unhideWhenUsed="1"/>
+    <w:lsdException w:name="Smart Link" w:semiHidden="1" w:unhideWhenUsed="1"/>
   </w:latentStyles>
   <w:style w:type="paragraph" w:default="1" w:styleId="Normal">
     <w:name w:val="Normal"/>
@@ -2636,6 +2616,23 @@
 </file>
 
 <file path=customXml/item1.xml><?xml version="1.0" encoding="utf-8"?>
+<?mso-contentType ?>
+<FormTemplates xmlns="http://schemas.microsoft.com/sharepoint/v3/contenttype/forms">
+  <Display>DocumentLibraryForm</Display>
+  <Edit>DocumentLibraryForm</Edit>
+  <New>DocumentLibraryForm</New>
+</FormTemplates>
+</file>
+
+<file path=customXml/item2.xml><?xml version="1.0" encoding="utf-8"?>
+<p:properties xmlns:p="http://schemas.microsoft.com/office/2006/metadata/properties" xmlns:xsi="http://www.w3.org/2001/XMLSchema-instance" xmlns:pc="http://schemas.microsoft.com/office/infopath/2007/PartnerControls">
+  <documentManagement>
+    <_activity xmlns="3f3f8dd5-f854-4a82-af3b-1712c9531ae6" xsi:nil="true"/>
+  </documentManagement>
+</p:properties>
+</file>
+
+<file path=customXml/item3.xml><?xml version="1.0" encoding="utf-8"?>
 <ct:contentTypeSchema xmlns:ct="http://schemas.microsoft.com/office/2006/metadata/contentType" xmlns:ma="http://schemas.microsoft.com/office/2006/metadata/properties/metaAttributes" ct:_="" ma:_="" ma:contentTypeName="Document" ma:contentTypeID="0x010100058C85B84F9A264BAC6F0627929DB641" ma:contentTypeVersion="16" ma:contentTypeDescription="Create a new document." ma:contentTypeScope="" ma:versionID="8b98395a12056505b7cd66a658821ce6">
   <xsd:schema xmlns:xsd="http://www.w3.org/2001/XMLSchema" xmlns:xs="http://www.w3.org/2001/XMLSchema" xmlns:p="http://schemas.microsoft.com/office/2006/metadata/properties" xmlns:ns3="3f3f8dd5-f854-4a82-af3b-1712c9531ae6" xmlns:ns4="93204efa-c6bb-40d2-8d3f-342b13176a85" targetNamespace="http://schemas.microsoft.com/office/2006/metadata/properties" ma:root="true" ma:fieldsID="d53b43237140bbad65690e6bbabf7cf4" ns3:_="" ns4:_="">
     <xsd:import namespace="3f3f8dd5-f854-4a82-af3b-1712c9531ae6"/>
@@ -2876,24 +2873,25 @@
 </ct:contentTypeSchema>
 </file>
 
-<file path=customXml/item2.xml><?xml version="1.0" encoding="utf-8"?>
-<p:properties xmlns:p="http://schemas.microsoft.com/office/2006/metadata/properties" xmlns:xsi="http://www.w3.org/2001/XMLSchema-instance" xmlns:pc="http://schemas.microsoft.com/office/infopath/2007/PartnerControls">
-  <documentManagement>
-    <_activity xmlns="3f3f8dd5-f854-4a82-af3b-1712c9531ae6" xsi:nil="true"/>
-  </documentManagement>
-</p:properties>
+<file path=customXml/itemProps1.xml><?xml version="1.0" encoding="utf-8"?>
+<ds:datastoreItem xmlns:ds="http://schemas.openxmlformats.org/officeDocument/2006/customXml" ds:itemID="{7B7FAA62-E87B-4349-9008-5DA2CF22D131}">
+  <ds:schemaRefs>
+    <ds:schemaRef ds:uri="http://schemas.microsoft.com/sharepoint/v3/contenttype/forms"/>
+  </ds:schemaRefs>
+</ds:datastoreItem>
 </file>
 
-<file path=customXml/item3.xml><?xml version="1.0" encoding="utf-8"?>
-<?mso-contentType ?>
-<FormTemplates xmlns="http://schemas.microsoft.com/sharepoint/v3/contenttype/forms">
-  <Display>DocumentLibraryForm</Display>
-  <Edit>DocumentLibraryForm</Edit>
-  <New>DocumentLibraryForm</New>
-</FormTemplates>
+<file path=customXml/itemProps2.xml><?xml version="1.0" encoding="utf-8"?>
+<ds:datastoreItem xmlns:ds="http://schemas.openxmlformats.org/officeDocument/2006/customXml" ds:itemID="{ED18766B-9FEE-4D61-92D1-000B71909B84}">
+  <ds:schemaRefs>
+    <ds:schemaRef ds:uri="http://schemas.microsoft.com/office/2006/metadata/properties"/>
+    <ds:schemaRef ds:uri="http://schemas.microsoft.com/office/infopath/2007/PartnerControls"/>
+    <ds:schemaRef ds:uri="3f3f8dd5-f854-4a82-af3b-1712c9531ae6"/>
+  </ds:schemaRefs>
+</ds:datastoreItem>
 </file>
 
-<file path=customXml/itemProps1.xml><?xml version="1.0" encoding="utf-8"?>
+<file path=customXml/itemProps3.xml><?xml version="1.0" encoding="utf-8"?>
 <ds:datastoreItem xmlns:ds="http://schemas.openxmlformats.org/officeDocument/2006/customXml" ds:itemID="{A7A792E7-97A5-4261-940A-FA48B0D21295}">
   <ds:schemaRefs>
     <ds:schemaRef ds:uri="http://schemas.microsoft.com/office/2006/metadata/contentType"/>
@@ -2910,22 +2908,4 @@
     <ds:schemaRef ds:uri="http://schemas.microsoft.com/internal/obd"/>
   </ds:schemaRefs>
 </ds:datastoreItem>
-</file>
-
-<file path=customXml/itemProps2.xml><?xml version="1.0" encoding="utf-8"?>
-<ds:datastoreItem xmlns:ds="http://schemas.openxmlformats.org/officeDocument/2006/customXml" ds:itemID="{ED18766B-9FEE-4D61-92D1-000B71909B84}">
-  <ds:schemaRefs>
-    <ds:schemaRef ds:uri="http://schemas.microsoft.com/office/2006/metadata/properties"/>
-    <ds:schemaRef ds:uri="http://schemas.microsoft.com/office/infopath/2007/PartnerControls"/>
-    <ds:schemaRef ds:uri="3f3f8dd5-f854-4a82-af3b-1712c9531ae6"/>
-  </ds:schemaRefs>
-</ds:datastoreItem>
-</file>
-
-<file path=customXml/itemProps3.xml><?xml version="1.0" encoding="utf-8"?>
-<ds:datastoreItem xmlns:ds="http://schemas.openxmlformats.org/officeDocument/2006/customXml" ds:itemID="{7B7FAA62-E87B-4349-9008-5DA2CF22D131}">
-  <ds:schemaRefs>
-    <ds:schemaRef ds:uri="http://schemas.microsoft.com/sharepoint/v3/contenttype/forms"/>
-  </ds:schemaRefs>
-</ds:datastoreItem>
 </file>
</xml_diff>